<commit_message>
Project File Updated with screenshots
</commit_message>
<xml_diff>
--- a/Documents/Learn2Earn_Project_Report.docx
+++ b/Documents/Learn2Earn_Project_Report.docx
@@ -338,7 +338,21 @@
           <w:rFonts w:ascii="Times New Roman" w:hAnsi="Times New Roman"/>
           <w:sz w:val="24"/>
         </w:rPr>
-        <w:t>Ms.ShilpiGupta Ma’am</w:t>
+        <w:t>Ms.Shilpi</w:t>
+      </w:r>
+      <w:r>
+        <w:rPr>
+          <w:rFonts w:ascii="Times New Roman" w:hAnsi="Times New Roman"/>
+          <w:sz w:val="24"/>
+        </w:rPr>
+        <w:t xml:space="preserve"> </w:t>
+      </w:r>
+      <w:r>
+        <w:rPr>
+          <w:rFonts w:ascii="Times New Roman" w:hAnsi="Times New Roman"/>
+          <w:sz w:val="24"/>
+        </w:rPr>
+        <w:t>Gupta Ma’am</w:t>
       </w:r>
     </w:p>
     <w:p>
@@ -2025,6 +2039,249 @@
     </w:p>
     <w:p>
       <w:pPr>
+        <w:spacing w:after="0" w:line="350" w:lineRule="auto"/>
+        <w:rPr>
+          <w:rFonts w:ascii="Times New Roman" w:hAnsi="Times New Roman" w:cs="Times New Roman"/>
+          <w:b/>
+          <w:color w:val="000000" w:themeColor="text1"/>
+          <w:sz w:val="36"/>
+          <w:szCs w:val="36"/>
+          <w:shd w:val="clear" w:color="auto" w:fill="FFFFFF"/>
+        </w:rPr>
+      </w:pPr>
+      <w:r>
+        <w:rPr>
+          <w:rFonts w:ascii="Times New Roman" w:hAnsi="Times New Roman" w:cs="Times New Roman"/>
+          <w:b/>
+          <w:color w:val="000000" w:themeColor="text1"/>
+          <w:sz w:val="36"/>
+          <w:szCs w:val="36"/>
+          <w:shd w:val="clear" w:color="auto" w:fill="FFFFFF"/>
+        </w:rPr>
+        <w:lastRenderedPageBreak/>
+        <w:t>Techstack</w:t>
+      </w:r>
+    </w:p>
+    <w:p>
+      <w:pPr>
+        <w:spacing w:after="0" w:line="350" w:lineRule="auto"/>
+        <w:rPr>
+          <w:rFonts w:ascii="Times New Roman" w:hAnsi="Times New Roman" w:cs="Times New Roman"/>
+          <w:b/>
+          <w:color w:val="000000" w:themeColor="text1"/>
+          <w:sz w:val="32"/>
+          <w:szCs w:val="32"/>
+          <w:u w:val="single"/>
+          <w:shd w:val="clear" w:color="auto" w:fill="FFFFFF"/>
+        </w:rPr>
+      </w:pPr>
+      <w:r>
+        <w:rPr>
+          <w:rFonts w:ascii="Times New Roman" w:hAnsi="Times New Roman" w:cs="Times New Roman"/>
+          <w:b/>
+          <w:color w:val="000000" w:themeColor="text1"/>
+          <w:sz w:val="32"/>
+          <w:szCs w:val="32"/>
+          <w:u w:val="single"/>
+          <w:shd w:val="clear" w:color="auto" w:fill="FFFFFF"/>
+        </w:rPr>
+        <w:t>Node.js</w:t>
+      </w:r>
+    </w:p>
+    <w:p>
+      <w:pPr>
+        <w:spacing w:after="0" w:line="350" w:lineRule="auto"/>
+        <w:rPr>
+          <w:rFonts w:ascii="Times New Roman" w:hAnsi="Times New Roman" w:cs="Times New Roman"/>
+          <w:color w:val="000000" w:themeColor="text1"/>
+          <w:sz w:val="32"/>
+          <w:szCs w:val="32"/>
+          <w:shd w:val="clear" w:color="auto" w:fill="FFFFFF"/>
+        </w:rPr>
+      </w:pPr>
+      <w:r>
+        <w:rPr>
+          <w:rFonts w:ascii="Times New Roman" w:hAnsi="Times New Roman" w:cs="Times New Roman"/>
+          <w:color w:val="000000" w:themeColor="text1"/>
+          <w:sz w:val="32"/>
+          <w:szCs w:val="32"/>
+          <w:shd w:val="clear" w:color="auto" w:fill="FFFFFF"/>
+        </w:rPr>
+        <w:t>Node.js is an open-source server environment. Node.js is cross-platform and runs on Windows, Linux, Unix, and macOS. Node.js is a back-end JavaScript runtime environment. Node.js runs on the V8 JavaScript Engine and executes JavaScript code outside a web browser.</w:t>
+      </w:r>
+    </w:p>
+    <w:p>
+      <w:pPr>
+        <w:spacing w:after="0" w:line="350" w:lineRule="auto"/>
+        <w:rPr>
+          <w:rFonts w:ascii="Times New Roman" w:hAnsi="Times New Roman" w:cs="Times New Roman"/>
+          <w:b/>
+          <w:color w:val="000000" w:themeColor="text1"/>
+          <w:sz w:val="32"/>
+          <w:szCs w:val="32"/>
+          <w:u w:val="single"/>
+          <w:shd w:val="clear" w:color="auto" w:fill="FFFFFF"/>
+        </w:rPr>
+      </w:pPr>
+      <w:r>
+        <w:rPr>
+          <w:rFonts w:ascii="Times New Roman" w:hAnsi="Times New Roman" w:cs="Times New Roman"/>
+          <w:b/>
+          <w:color w:val="000000" w:themeColor="text1"/>
+          <w:sz w:val="32"/>
+          <w:szCs w:val="32"/>
+          <w:u w:val="single"/>
+          <w:shd w:val="clear" w:color="auto" w:fill="FFFFFF"/>
+        </w:rPr>
+        <w:t>Express</w:t>
+      </w:r>
+      <w:r>
+        <w:rPr>
+          <w:rFonts w:ascii="Times New Roman" w:hAnsi="Times New Roman" w:cs="Times New Roman"/>
+          <w:b/>
+          <w:color w:val="000000" w:themeColor="text1"/>
+          <w:sz w:val="32"/>
+          <w:szCs w:val="32"/>
+          <w:u w:val="single"/>
+          <w:shd w:val="clear" w:color="auto" w:fill="FFFFFF"/>
+        </w:rPr>
+        <w:t>.js</w:t>
+      </w:r>
+    </w:p>
+    <w:p>
+      <w:pPr>
+        <w:spacing w:after="0" w:line="350" w:lineRule="auto"/>
+        <w:rPr>
+          <w:rFonts w:ascii="Times New Roman" w:hAnsi="Times New Roman" w:cs="Times New Roman"/>
+          <w:color w:val="000000" w:themeColor="text1"/>
+          <w:sz w:val="32"/>
+          <w:szCs w:val="32"/>
+          <w:shd w:val="clear" w:color="auto" w:fill="FFFFFF"/>
+        </w:rPr>
+      </w:pPr>
+      <w:r>
+        <w:rPr>
+          <w:rFonts w:ascii="Times New Roman" w:hAnsi="Times New Roman" w:cs="Times New Roman"/>
+          <w:color w:val="000000" w:themeColor="text1"/>
+          <w:sz w:val="32"/>
+          <w:szCs w:val="32"/>
+          <w:shd w:val="clear" w:color="auto" w:fill="FFFFFF"/>
+        </w:rPr>
+        <w:t>Express.js, or simply Express, is a back end web application framework for building RESTful APIs with Node.js, released as free and open-source software under the MIT License. It is designed for building web applications and APIs. It has been called the de facto standard server framework for Node.js.</w:t>
+      </w:r>
+    </w:p>
+    <w:p>
+      <w:pPr>
+        <w:spacing w:after="0" w:line="350" w:lineRule="auto"/>
+        <w:rPr>
+          <w:rFonts w:ascii="Times New Roman" w:hAnsi="Times New Roman" w:cs="Times New Roman"/>
+          <w:b/>
+          <w:color w:val="000000" w:themeColor="text1"/>
+          <w:sz w:val="32"/>
+          <w:szCs w:val="32"/>
+          <w:u w:val="single"/>
+          <w:shd w:val="clear" w:color="auto" w:fill="FFFFFF"/>
+        </w:rPr>
+      </w:pPr>
+      <w:r>
+        <w:rPr>
+          <w:rFonts w:ascii="Times New Roman" w:hAnsi="Times New Roman" w:cs="Times New Roman"/>
+          <w:b/>
+          <w:color w:val="000000" w:themeColor="text1"/>
+          <w:sz w:val="32"/>
+          <w:szCs w:val="32"/>
+          <w:u w:val="single"/>
+          <w:shd w:val="clear" w:color="auto" w:fill="FFFFFF"/>
+        </w:rPr>
+        <w:t>React.js</w:t>
+      </w:r>
+    </w:p>
+    <w:p>
+      <w:pPr>
+        <w:spacing w:after="0" w:line="350" w:lineRule="auto"/>
+        <w:rPr>
+          <w:rFonts w:ascii="Times New Roman" w:hAnsi="Times New Roman" w:cs="Times New Roman"/>
+          <w:b/>
+          <w:color w:val="000000" w:themeColor="text1"/>
+          <w:sz w:val="32"/>
+          <w:szCs w:val="32"/>
+          <w:u w:val="single"/>
+          <w:shd w:val="clear" w:color="auto" w:fill="FFFFFF"/>
+        </w:rPr>
+      </w:pPr>
+      <w:r>
+        <w:rPr>
+          <w:rFonts w:ascii="Times New Roman" w:hAnsi="Times New Roman" w:cs="Times New Roman"/>
+          <w:color w:val="000000" w:themeColor="text1"/>
+          <w:sz w:val="32"/>
+          <w:szCs w:val="32"/>
+          <w:shd w:val="clear" w:color="auto" w:fill="FFFFFF"/>
+        </w:rPr>
+        <w:t>React is a free and open-source front-end JavaScript library for building user interfaces based on UI components. It is maintained by Meta and a community of individual developers and companies.</w:t>
+      </w:r>
+    </w:p>
+    <w:p>
+      <w:pPr>
+        <w:spacing w:after="0" w:line="350" w:lineRule="auto"/>
+        <w:rPr>
+          <w:rFonts w:ascii="Times New Roman" w:hAnsi="Times New Roman" w:cs="Times New Roman"/>
+          <w:b/>
+          <w:color w:val="000000" w:themeColor="text1"/>
+          <w:sz w:val="32"/>
+          <w:szCs w:val="32"/>
+          <w:u w:val="single"/>
+          <w:shd w:val="clear" w:color="auto" w:fill="FFFFFF"/>
+        </w:rPr>
+      </w:pPr>
+      <w:r>
+        <w:rPr>
+          <w:rFonts w:ascii="Times New Roman" w:hAnsi="Times New Roman" w:cs="Times New Roman"/>
+          <w:b/>
+          <w:color w:val="000000" w:themeColor="text1"/>
+          <w:sz w:val="32"/>
+          <w:szCs w:val="32"/>
+          <w:u w:val="single"/>
+          <w:shd w:val="clear" w:color="auto" w:fill="FFFFFF"/>
+        </w:rPr>
+        <w:t>MongoDB</w:t>
+      </w:r>
+    </w:p>
+    <w:p>
+      <w:pPr>
+        <w:spacing w:after="0" w:line="350" w:lineRule="auto"/>
+        <w:rPr>
+          <w:rFonts w:ascii="Times New Roman" w:hAnsi="Times New Roman" w:cs="Times New Roman"/>
+          <w:color w:val="000000" w:themeColor="text1"/>
+          <w:sz w:val="32"/>
+          <w:szCs w:val="32"/>
+          <w:shd w:val="clear" w:color="auto" w:fill="FFFFFF"/>
+        </w:rPr>
+      </w:pPr>
+      <w:r>
+        <w:rPr>
+          <w:rFonts w:ascii="Times New Roman" w:hAnsi="Times New Roman" w:cs="Times New Roman"/>
+          <w:color w:val="4D5156"/>
+          <w:sz w:val="32"/>
+          <w:szCs w:val="32"/>
+          <w:shd w:val="clear" w:color="auto" w:fill="FFFFFF"/>
+        </w:rPr>
+        <w:t>MongoDB is a source-available cross-platform document-oriented database program. Classified as a NoSQL database program, MongoDB uses JSON-like documents with optional schemas. MongoDB is developed by MongoDB Inc. and licensed under the Server Side Public License which is deemed non-free by several distributions.</w:t>
+      </w:r>
+    </w:p>
+    <w:p>
+      <w:pPr>
+        <w:spacing w:after="0" w:line="350" w:lineRule="auto"/>
+        <w:rPr>
+          <w:rFonts w:ascii="Times New Roman" w:hAnsi="Times New Roman" w:cs="Times New Roman"/>
+          <w:color w:val="000000" w:themeColor="text1"/>
+          <w:sz w:val="32"/>
+          <w:szCs w:val="32"/>
+          <w:shd w:val="clear" w:color="auto" w:fill="FFFFFF"/>
+        </w:rPr>
+      </w:pPr>
+    </w:p>
+    <w:p>
+      <w:pPr>
         <w:spacing w:line="350" w:lineRule="auto"/>
         <w:rPr>
           <w:rFonts w:ascii="Times New Roman" w:hAnsi="Times New Roman" w:cs="Times New Roman"/>
@@ -2042,8 +2299,82 @@
           <w:szCs w:val="36"/>
           <w:u w:val="single"/>
         </w:rPr>
+        <w:t>Tools Used</w:t>
+      </w:r>
+    </w:p>
+    <w:p>
+      <w:pPr>
+        <w:spacing w:after="0" w:line="350" w:lineRule="auto"/>
+        <w:rPr>
+          <w:rFonts w:ascii="Times New Roman" w:hAnsi="Times New Roman" w:cs="Times New Roman"/>
+          <w:b/>
+          <w:sz w:val="32"/>
+          <w:szCs w:val="32"/>
+        </w:rPr>
+      </w:pPr>
+      <w:r>
+        <w:rPr>
+          <w:rFonts w:ascii="Times New Roman" w:hAnsi="Times New Roman" w:cs="Times New Roman"/>
+          <w:b/>
+          <w:sz w:val="32"/>
+          <w:szCs w:val="32"/>
+        </w:rPr>
+        <w:t>Visual Studio Code</w:t>
+      </w:r>
+    </w:p>
+    <w:p>
+      <w:pPr>
+        <w:spacing w:after="0" w:line="350" w:lineRule="auto"/>
+        <w:rPr>
+          <w:rFonts w:ascii="Times New Roman" w:hAnsi="Times New Roman" w:cs="Times New Roman"/>
+          <w:sz w:val="32"/>
+          <w:szCs w:val="32"/>
+        </w:rPr>
+      </w:pPr>
+      <w:r>
+        <w:rPr>
+          <w:rFonts w:ascii="Times New Roman" w:hAnsi="Times New Roman" w:cs="Times New Roman"/>
+          <w:sz w:val="32"/>
+          <w:szCs w:val="32"/>
+        </w:rPr>
+        <w:t>This is IDE which allow us to code efficiently.It provides access to terminal which</w:t>
+      </w:r>
+    </w:p>
+    <w:p>
+      <w:pPr>
+        <w:spacing w:after="0" w:line="350" w:lineRule="auto"/>
+        <w:rPr>
+          <w:rFonts w:ascii="Times New Roman" w:hAnsi="Times New Roman" w:cs="Times New Roman"/>
+          <w:sz w:val="32"/>
+          <w:szCs w:val="32"/>
+        </w:rPr>
+      </w:pPr>
+      <w:r>
+        <w:rPr>
+          <w:rFonts w:ascii="Times New Roman" w:hAnsi="Times New Roman" w:cs="Times New Roman"/>
+          <w:sz w:val="32"/>
+          <w:szCs w:val="32"/>
+        </w:rPr>
+        <w:t xml:space="preserve">make development friendly environment . It has large set of useful extension which </w:t>
+      </w:r>
+    </w:p>
+    <w:p>
+      <w:pPr>
+        <w:spacing w:after="0" w:line="350" w:lineRule="auto"/>
+        <w:rPr>
+          <w:rFonts w:ascii="Times New Roman" w:hAnsi="Times New Roman" w:cs="Times New Roman"/>
+          <w:sz w:val="32"/>
+          <w:szCs w:val="32"/>
+        </w:rPr>
+      </w:pPr>
+      <w:r>
+        <w:rPr>
+          <w:rFonts w:ascii="Times New Roman" w:hAnsi="Times New Roman" w:cs="Times New Roman"/>
+          <w:sz w:val="32"/>
+          <w:szCs w:val="32"/>
+        </w:rPr>
         <w:lastRenderedPageBreak/>
-        <w:t>Tools Used</w:t>
+        <w:t>reduces the pain of developer.</w:t>
       </w:r>
     </w:p>
     <w:p>
@@ -2054,102 +2385,14 @@
           <w:b/>
           <w:sz w:val="32"/>
           <w:szCs w:val="32"/>
-          <w:u w:val="single"/>
-        </w:rPr>
-      </w:pPr>
-      <w:r>
-        <w:rPr>
-          <w:rFonts w:ascii="Times New Roman" w:hAnsi="Times New Roman" w:cs="Times New Roman"/>
-          <w:b/>
-          <w:sz w:val="32"/>
-          <w:szCs w:val="32"/>
-          <w:u w:val="single"/>
-        </w:rPr>
-        <w:t>Visual Studio Code</w:t>
-      </w:r>
-    </w:p>
-    <w:p>
-      <w:pPr>
-        <w:spacing w:after="0" w:line="350" w:lineRule="auto"/>
-        <w:rPr>
-          <w:rFonts w:ascii="Times New Roman" w:hAnsi="Times New Roman" w:cs="Times New Roman"/>
-          <w:sz w:val="32"/>
-          <w:szCs w:val="32"/>
-        </w:rPr>
-      </w:pPr>
-      <w:r>
-        <w:rPr>
-          <w:rFonts w:ascii="Times New Roman" w:hAnsi="Times New Roman" w:cs="Times New Roman"/>
-          <w:sz w:val="32"/>
-          <w:szCs w:val="32"/>
-        </w:rPr>
-        <w:t>This is IDE which allow us to code efficiently.It provides access to terminal which</w:t>
-      </w:r>
-    </w:p>
-    <w:p>
-      <w:pPr>
-        <w:spacing w:after="0" w:line="350" w:lineRule="auto"/>
-        <w:rPr>
-          <w:rFonts w:ascii="Times New Roman" w:hAnsi="Times New Roman" w:cs="Times New Roman"/>
-          <w:sz w:val="32"/>
-          <w:szCs w:val="32"/>
-        </w:rPr>
-      </w:pPr>
-      <w:r>
-        <w:rPr>
-          <w:rFonts w:ascii="Times New Roman" w:hAnsi="Times New Roman" w:cs="Times New Roman"/>
-          <w:sz w:val="32"/>
-          <w:szCs w:val="32"/>
-        </w:rPr>
-        <w:t xml:space="preserve">make development friendly environment . It has large set of useful extension which </w:t>
-      </w:r>
-    </w:p>
-    <w:p>
-      <w:pPr>
-        <w:spacing w:after="0" w:line="350" w:lineRule="auto"/>
-        <w:rPr>
-          <w:rFonts w:ascii="Times New Roman" w:hAnsi="Times New Roman" w:cs="Times New Roman"/>
-          <w:sz w:val="32"/>
-          <w:szCs w:val="32"/>
-        </w:rPr>
-      </w:pPr>
-      <w:r>
-        <w:rPr>
-          <w:rFonts w:ascii="Times New Roman" w:hAnsi="Times New Roman" w:cs="Times New Roman"/>
-          <w:sz w:val="32"/>
-          <w:szCs w:val="32"/>
-        </w:rPr>
-        <w:t>reduces the pain of developer.</w:t>
-      </w:r>
-    </w:p>
-    <w:p>
-      <w:pPr>
-        <w:spacing w:after="0" w:line="350" w:lineRule="auto"/>
-        <w:rPr>
-          <w:rFonts w:ascii="Times New Roman" w:hAnsi="Times New Roman" w:cs="Times New Roman"/>
-          <w:sz w:val="32"/>
-          <w:szCs w:val="32"/>
-        </w:rPr>
-      </w:pPr>
-    </w:p>
-    <w:p>
-      <w:pPr>
-        <w:spacing w:after="0" w:line="350" w:lineRule="auto"/>
-        <w:rPr>
-          <w:rFonts w:ascii="Times New Roman" w:hAnsi="Times New Roman" w:cs="Times New Roman"/>
-          <w:b/>
-          <w:sz w:val="32"/>
-          <w:szCs w:val="32"/>
-          <w:u w:val="single"/>
-        </w:rPr>
-      </w:pPr>
-      <w:r>
-        <w:rPr>
-          <w:rFonts w:ascii="Times New Roman" w:hAnsi="Times New Roman" w:cs="Times New Roman"/>
-          <w:b/>
-          <w:sz w:val="32"/>
-          <w:szCs w:val="32"/>
-          <w:u w:val="single"/>
+        </w:rPr>
+      </w:pPr>
+      <w:r>
+        <w:rPr>
+          <w:rFonts w:ascii="Times New Roman" w:hAnsi="Times New Roman" w:cs="Times New Roman"/>
+          <w:b/>
+          <w:sz w:val="32"/>
+          <w:szCs w:val="32"/>
         </w:rPr>
         <w:t>MongoDB Compass</w:t>
       </w:r>
@@ -2226,7 +2469,6 @@
           <w:b/>
           <w:sz w:val="36"/>
           <w:szCs w:val="36"/>
-          <w:u w:val="single"/>
         </w:rPr>
       </w:pPr>
       <w:r>
@@ -2245,7 +2487,6 @@
           <w:b/>
           <w:sz w:val="36"/>
           <w:szCs w:val="36"/>
-          <w:u w:val="single"/>
         </w:rPr>
         <w:t>POSTMAN</w:t>
       </w:r>
@@ -2271,6 +2512,18 @@
         </w:rPr>
         <w:t>Postman is an API platform for developers to design, build, test and iterate their APIs.</w:t>
       </w:r>
+    </w:p>
+    <w:p>
+      <w:pPr>
+        <w:spacing w:after="0" w:line="350" w:lineRule="auto"/>
+        <w:rPr>
+          <w:rFonts w:ascii="Times New Roman" w:hAnsi="Times New Roman" w:cs="Times New Roman"/>
+          <w:color w:val="000000" w:themeColor="text1"/>
+          <w:sz w:val="32"/>
+          <w:szCs w:val="32"/>
+          <w:shd w:val="clear" w:color="auto" w:fill="FFFFFF"/>
+        </w:rPr>
+      </w:pPr>
     </w:p>
     <w:p>
       <w:pPr>
@@ -2328,7 +2581,6 @@
           <w:sz w:val="32"/>
           <w:szCs w:val="32"/>
         </w:rPr>
-        <w:lastRenderedPageBreak/>
         <w:drawing>
           <wp:inline distT="0" distB="0" distL="0" distR="0">
             <wp:extent cx="5779770" cy="3954780"/>
@@ -2459,6 +2711,297 @@
           <w:u w:val="single"/>
         </w:rPr>
         <w:lastRenderedPageBreak/>
+        <w:t>Results</w:t>
+      </w:r>
+    </w:p>
+    <w:p>
+      <w:pPr>
+        <w:ind w:left="211"/>
+        <w:rPr>
+          <w:rFonts w:ascii="Times New Roman" w:hAnsi="Times New Roman" w:cs="Times New Roman"/>
+          <w:b/>
+          <w:sz w:val="36"/>
+          <w:szCs w:val="36"/>
+          <w:u w:val="single"/>
+        </w:rPr>
+      </w:pPr>
+      <w:r>
+        <w:rPr>
+          <w:rFonts w:ascii="Times New Roman" w:hAnsi="Times New Roman" w:cs="Times New Roman"/>
+          <w:b/>
+          <w:noProof/>
+          <w:sz w:val="36"/>
+          <w:szCs w:val="36"/>
+          <w:u w:val="single"/>
+        </w:rPr>
+        <w:drawing>
+          <wp:inline distT="0" distB="0" distL="0" distR="0">
+            <wp:extent cx="5943600" cy="2450014"/>
+            <wp:effectExtent l="19050" t="0" r="0" b="0"/>
+            <wp:docPr id="3" name="Picture 1"/>
+            <wp:cNvGraphicFramePr>
+              <a:graphicFrameLocks xmlns:a="http://schemas.openxmlformats.org/drawingml/2006/main" noChangeAspect="1"/>
+            </wp:cNvGraphicFramePr>
+            <a:graphic xmlns:a="http://schemas.openxmlformats.org/drawingml/2006/main">
+              <a:graphicData uri="http://schemas.openxmlformats.org/drawingml/2006/picture">
+                <pic:pic xmlns:pic="http://schemas.openxmlformats.org/drawingml/2006/picture">
+                  <pic:nvPicPr>
+                    <pic:cNvPr id="0" name="Picture 1"/>
+                    <pic:cNvPicPr>
+                      <a:picLocks noChangeAspect="1" noChangeArrowheads="1"/>
+                    </pic:cNvPicPr>
+                  </pic:nvPicPr>
+                  <pic:blipFill>
+                    <a:blip r:embed="rId10" cstate="print"/>
+                    <a:srcRect/>
+                    <a:stretch>
+                      <a:fillRect/>
+                    </a:stretch>
+                  </pic:blipFill>
+                  <pic:spPr bwMode="auto">
+                    <a:xfrm>
+                      <a:off x="0" y="0"/>
+                      <a:ext cx="5943600" cy="2450014"/>
+                    </a:xfrm>
+                    <a:prstGeom prst="rect">
+                      <a:avLst/>
+                    </a:prstGeom>
+                    <a:noFill/>
+                    <a:ln w="9525">
+                      <a:noFill/>
+                      <a:miter lim="800000"/>
+                      <a:headEnd/>
+                      <a:tailEnd/>
+                    </a:ln>
+                  </pic:spPr>
+                </pic:pic>
+              </a:graphicData>
+            </a:graphic>
+          </wp:inline>
+        </w:drawing>
+      </w:r>
+    </w:p>
+    <w:p>
+      <w:pPr>
+        <w:ind w:left="211"/>
+        <w:rPr>
+          <w:rFonts w:ascii="Times New Roman" w:hAnsi="Times New Roman" w:cs="Times New Roman"/>
+          <w:b/>
+          <w:sz w:val="36"/>
+          <w:szCs w:val="36"/>
+          <w:u w:val="single"/>
+        </w:rPr>
+      </w:pPr>
+      <w:r>
+        <w:rPr>
+          <w:rFonts w:ascii="Times New Roman" w:hAnsi="Times New Roman" w:cs="Times New Roman"/>
+          <w:b/>
+          <w:noProof/>
+          <w:sz w:val="36"/>
+          <w:szCs w:val="36"/>
+          <w:u w:val="single"/>
+        </w:rPr>
+        <w:drawing>
+          <wp:inline distT="0" distB="0" distL="0" distR="0">
+            <wp:extent cx="5943600" cy="2923286"/>
+            <wp:effectExtent l="19050" t="0" r="0" b="0"/>
+            <wp:docPr id="4" name="Picture 4"/>
+            <wp:cNvGraphicFramePr>
+              <a:graphicFrameLocks xmlns:a="http://schemas.openxmlformats.org/drawingml/2006/main" noChangeAspect="1"/>
+            </wp:cNvGraphicFramePr>
+            <a:graphic xmlns:a="http://schemas.openxmlformats.org/drawingml/2006/main">
+              <a:graphicData uri="http://schemas.openxmlformats.org/drawingml/2006/picture">
+                <pic:pic xmlns:pic="http://schemas.openxmlformats.org/drawingml/2006/picture">
+                  <pic:nvPicPr>
+                    <pic:cNvPr id="0" name="Picture 4"/>
+                    <pic:cNvPicPr>
+                      <a:picLocks noChangeAspect="1" noChangeArrowheads="1"/>
+                    </pic:cNvPicPr>
+                  </pic:nvPicPr>
+                  <pic:blipFill>
+                    <a:blip r:embed="rId11" cstate="print"/>
+                    <a:srcRect/>
+                    <a:stretch>
+                      <a:fillRect/>
+                    </a:stretch>
+                  </pic:blipFill>
+                  <pic:spPr bwMode="auto">
+                    <a:xfrm>
+                      <a:off x="0" y="0"/>
+                      <a:ext cx="5943600" cy="2923286"/>
+                    </a:xfrm>
+                    <a:prstGeom prst="rect">
+                      <a:avLst/>
+                    </a:prstGeom>
+                    <a:noFill/>
+                    <a:ln w="9525">
+                      <a:noFill/>
+                      <a:miter lim="800000"/>
+                      <a:headEnd/>
+                      <a:tailEnd/>
+                    </a:ln>
+                  </pic:spPr>
+                </pic:pic>
+              </a:graphicData>
+            </a:graphic>
+          </wp:inline>
+        </w:drawing>
+      </w:r>
+    </w:p>
+    <w:p>
+      <w:pPr>
+        <w:ind w:left="211"/>
+        <w:rPr>
+          <w:rFonts w:ascii="Times New Roman" w:hAnsi="Times New Roman" w:cs="Times New Roman"/>
+          <w:b/>
+          <w:sz w:val="36"/>
+          <w:szCs w:val="36"/>
+          <w:u w:val="single"/>
+        </w:rPr>
+      </w:pPr>
+      <w:r>
+        <w:rPr>
+          <w:rFonts w:ascii="Times New Roman" w:hAnsi="Times New Roman" w:cs="Times New Roman"/>
+          <w:b/>
+          <w:noProof/>
+          <w:sz w:val="36"/>
+          <w:szCs w:val="36"/>
+          <w:u w:val="single"/>
+        </w:rPr>
+        <w:lastRenderedPageBreak/>
+        <w:drawing>
+          <wp:inline distT="0" distB="0" distL="0" distR="0">
+            <wp:extent cx="5943600" cy="2819336"/>
+            <wp:effectExtent l="19050" t="0" r="0" b="0"/>
+            <wp:docPr id="7" name="Picture 7"/>
+            <wp:cNvGraphicFramePr>
+              <a:graphicFrameLocks xmlns:a="http://schemas.openxmlformats.org/drawingml/2006/main" noChangeAspect="1"/>
+            </wp:cNvGraphicFramePr>
+            <a:graphic xmlns:a="http://schemas.openxmlformats.org/drawingml/2006/main">
+              <a:graphicData uri="http://schemas.openxmlformats.org/drawingml/2006/picture">
+                <pic:pic xmlns:pic="http://schemas.openxmlformats.org/drawingml/2006/picture">
+                  <pic:nvPicPr>
+                    <pic:cNvPr id="0" name="Picture 7"/>
+                    <pic:cNvPicPr>
+                      <a:picLocks noChangeAspect="1" noChangeArrowheads="1"/>
+                    </pic:cNvPicPr>
+                  </pic:nvPicPr>
+                  <pic:blipFill>
+                    <a:blip r:embed="rId12" cstate="print"/>
+                    <a:srcRect/>
+                    <a:stretch>
+                      <a:fillRect/>
+                    </a:stretch>
+                  </pic:blipFill>
+                  <pic:spPr bwMode="auto">
+                    <a:xfrm>
+                      <a:off x="0" y="0"/>
+                      <a:ext cx="5943600" cy="2819336"/>
+                    </a:xfrm>
+                    <a:prstGeom prst="rect">
+                      <a:avLst/>
+                    </a:prstGeom>
+                    <a:noFill/>
+                    <a:ln w="9525">
+                      <a:noFill/>
+                      <a:miter lim="800000"/>
+                      <a:headEnd/>
+                      <a:tailEnd/>
+                    </a:ln>
+                  </pic:spPr>
+                </pic:pic>
+              </a:graphicData>
+            </a:graphic>
+          </wp:inline>
+        </w:drawing>
+      </w:r>
+    </w:p>
+    <w:p>
+      <w:pPr>
+        <w:ind w:left="211"/>
+        <w:rPr>
+          <w:rFonts w:ascii="Times New Roman" w:hAnsi="Times New Roman" w:cs="Times New Roman"/>
+          <w:b/>
+          <w:sz w:val="36"/>
+          <w:szCs w:val="36"/>
+          <w:u w:val="single"/>
+        </w:rPr>
+      </w:pPr>
+      <w:r>
+        <w:rPr>
+          <w:rFonts w:ascii="Times New Roman" w:hAnsi="Times New Roman" w:cs="Times New Roman"/>
+          <w:b/>
+          <w:noProof/>
+          <w:sz w:val="36"/>
+          <w:szCs w:val="36"/>
+          <w:u w:val="single"/>
+        </w:rPr>
+        <w:drawing>
+          <wp:inline distT="0" distB="0" distL="0" distR="0">
+            <wp:extent cx="5943600" cy="2976606"/>
+            <wp:effectExtent l="19050" t="0" r="0" b="0"/>
+            <wp:docPr id="10" name="Picture 10"/>
+            <wp:cNvGraphicFramePr>
+              <a:graphicFrameLocks xmlns:a="http://schemas.openxmlformats.org/drawingml/2006/main" noChangeAspect="1"/>
+            </wp:cNvGraphicFramePr>
+            <a:graphic xmlns:a="http://schemas.openxmlformats.org/drawingml/2006/main">
+              <a:graphicData uri="http://schemas.openxmlformats.org/drawingml/2006/picture">
+                <pic:pic xmlns:pic="http://schemas.openxmlformats.org/drawingml/2006/picture">
+                  <pic:nvPicPr>
+                    <pic:cNvPr id="0" name="Picture 10"/>
+                    <pic:cNvPicPr>
+                      <a:picLocks noChangeAspect="1" noChangeArrowheads="1"/>
+                    </pic:cNvPicPr>
+                  </pic:nvPicPr>
+                  <pic:blipFill>
+                    <a:blip r:embed="rId13"/>
+                    <a:srcRect/>
+                    <a:stretch>
+                      <a:fillRect/>
+                    </a:stretch>
+                  </pic:blipFill>
+                  <pic:spPr bwMode="auto">
+                    <a:xfrm>
+                      <a:off x="0" y="0"/>
+                      <a:ext cx="5943600" cy="2976606"/>
+                    </a:xfrm>
+                    <a:prstGeom prst="rect">
+                      <a:avLst/>
+                    </a:prstGeom>
+                    <a:noFill/>
+                    <a:ln w="9525">
+                      <a:noFill/>
+                      <a:miter lim="800000"/>
+                      <a:headEnd/>
+                      <a:tailEnd/>
+                    </a:ln>
+                  </pic:spPr>
+                </pic:pic>
+              </a:graphicData>
+            </a:graphic>
+          </wp:inline>
+        </w:drawing>
+      </w:r>
+    </w:p>
+    <w:p>
+      <w:pPr>
+        <w:ind w:left="211"/>
+        <w:rPr>
+          <w:rFonts w:ascii="Times New Roman" w:hAnsi="Times New Roman" w:cs="Times New Roman"/>
+          <w:b/>
+          <w:sz w:val="36"/>
+          <w:szCs w:val="36"/>
+          <w:u w:val="single"/>
+        </w:rPr>
+      </w:pPr>
+      <w:r>
+        <w:rPr>
+          <w:rFonts w:ascii="Times New Roman" w:hAnsi="Times New Roman" w:cs="Times New Roman"/>
+          <w:b/>
+          <w:sz w:val="36"/>
+          <w:szCs w:val="36"/>
+          <w:u w:val="single"/>
+        </w:rPr>
         <w:t>References</w:t>
       </w:r>
     </w:p>
@@ -2540,7 +3083,7 @@
           <w:szCs w:val="32"/>
         </w:rPr>
       </w:pPr>
-      <w:hyperlink r:id="rId10" w:history="1">
+      <w:hyperlink r:id="rId14" w:history="1">
         <w:r>
           <w:rPr>
             <w:rStyle w:val="Hyperlink"/>
@@ -2573,7 +3116,7 @@
           <w:szCs w:val="32"/>
         </w:rPr>
       </w:pPr>
-      <w:hyperlink r:id="rId11" w:history="1">
+      <w:hyperlink r:id="rId15" w:history="1">
         <w:r>
           <w:rPr>
             <w:rStyle w:val="Hyperlink"/>
@@ -2606,7 +3149,7 @@
           <w:szCs w:val="32"/>
         </w:rPr>
       </w:pPr>
-      <w:hyperlink r:id="rId12" w:history="1">
+      <w:hyperlink r:id="rId16" w:history="1">
         <w:r>
           <w:rPr>
             <w:rStyle w:val="Hyperlink"/>
@@ -3803,7 +4346,7 @@
 </file>
 
 <file path=customXml/itemProps1.xml><?xml version="1.0" encoding="utf-8"?>
-<ds:datastoreItem xmlns:ds="http://schemas.openxmlformats.org/officeDocument/2006/customXml" ds:itemID="{7B585858-377F-433F-9DD0-27F07499CCB1}">
+<ds:datastoreItem xmlns:ds="http://schemas.openxmlformats.org/officeDocument/2006/customXml" ds:itemID="{6EF9F730-AD9D-4437-B48D-1C0C57F0E336}">
   <ds:schemaRefs>
     <ds:schemaRef ds:uri="http://schemas.openxmlformats.org/officeDocument/2006/bibliography"/>
   </ds:schemaRefs>

</xml_diff>

<commit_message>
Future Scope : Project Report Updated
</commit_message>
<xml_diff>
--- a/Documents/Learn2Earn_Project_Report.docx
+++ b/Documents/Learn2Earn_Project_Report.docx
@@ -2982,6 +2982,234 @@
           </wp:inline>
         </w:drawing>
       </w:r>
+    </w:p>
+    <w:p>
+      <w:pPr>
+        <w:ind w:left="211"/>
+        <w:rPr>
+          <w:rFonts w:ascii="Times New Roman" w:hAnsi="Times New Roman" w:cs="Times New Roman"/>
+          <w:b/>
+          <w:sz w:val="36"/>
+          <w:szCs w:val="36"/>
+          <w:u w:val="single"/>
+        </w:rPr>
+      </w:pPr>
+    </w:p>
+    <w:p>
+      <w:pPr>
+        <w:ind w:left="211"/>
+        <w:rPr>
+          <w:rFonts w:ascii="Times New Roman" w:hAnsi="Times New Roman" w:cs="Times New Roman"/>
+          <w:b/>
+          <w:sz w:val="36"/>
+          <w:szCs w:val="36"/>
+          <w:u w:val="single"/>
+        </w:rPr>
+      </w:pPr>
+    </w:p>
+    <w:p>
+      <w:pPr>
+        <w:ind w:left="211"/>
+        <w:rPr>
+          <w:rFonts w:ascii="Times New Roman" w:hAnsi="Times New Roman" w:cs="Times New Roman"/>
+          <w:b/>
+          <w:sz w:val="36"/>
+          <w:szCs w:val="36"/>
+          <w:u w:val="single"/>
+        </w:rPr>
+      </w:pPr>
+    </w:p>
+    <w:p>
+      <w:pPr>
+        <w:ind w:left="211"/>
+        <w:rPr>
+          <w:rFonts w:ascii="Times New Roman" w:hAnsi="Times New Roman" w:cs="Times New Roman"/>
+          <w:b/>
+          <w:sz w:val="36"/>
+          <w:szCs w:val="36"/>
+          <w:u w:val="single"/>
+        </w:rPr>
+      </w:pPr>
+    </w:p>
+    <w:p>
+      <w:pPr>
+        <w:rPr>
+          <w:rFonts w:ascii="Times New Roman" w:hAnsi="Times New Roman" w:cs="Times New Roman"/>
+          <w:b/>
+          <w:sz w:val="36"/>
+          <w:szCs w:val="36"/>
+          <w:u w:val="single"/>
+        </w:rPr>
+      </w:pPr>
+    </w:p>
+    <w:p>
+      <w:pPr>
+        <w:ind w:left="211"/>
+        <w:rPr>
+          <w:rFonts w:ascii="Times New Roman" w:hAnsi="Times New Roman" w:cs="Times New Roman"/>
+          <w:b/>
+          <w:sz w:val="36"/>
+          <w:szCs w:val="36"/>
+          <w:u w:val="single"/>
+        </w:rPr>
+      </w:pPr>
+      <w:r>
+        <w:rPr>
+          <w:rFonts w:ascii="Times New Roman" w:hAnsi="Times New Roman" w:cs="Times New Roman"/>
+          <w:b/>
+          <w:sz w:val="36"/>
+          <w:szCs w:val="36"/>
+          <w:u w:val="single"/>
+        </w:rPr>
+        <w:lastRenderedPageBreak/>
+        <w:t>Future scope</w:t>
+      </w:r>
+    </w:p>
+    <w:p>
+      <w:pPr>
+        <w:ind w:left="211"/>
+        <w:rPr>
+          <w:rFonts w:ascii="Times New Roman" w:hAnsi="Times New Roman" w:cs="Times New Roman"/>
+          <w:sz w:val="32"/>
+          <w:szCs w:val="32"/>
+        </w:rPr>
+      </w:pPr>
+      <w:r>
+        <w:rPr>
+          <w:rFonts w:ascii="Times New Roman" w:hAnsi="Times New Roman" w:cs="Times New Roman"/>
+          <w:sz w:val="32"/>
+          <w:szCs w:val="32"/>
+        </w:rPr>
+        <w:t>Learn2Earn is major project and it require experstise in mentioned technology.But I devoted my major time towards learning tech-statck,</w:t>
+      </w:r>
+    </w:p>
+    <w:p>
+      <w:pPr>
+        <w:ind w:left="211"/>
+        <w:rPr>
+          <w:rFonts w:ascii="Times New Roman" w:hAnsi="Times New Roman" w:cs="Times New Roman"/>
+          <w:sz w:val="32"/>
+          <w:szCs w:val="32"/>
+        </w:rPr>
+      </w:pPr>
+      <w:r>
+        <w:rPr>
+          <w:rFonts w:ascii="Times New Roman" w:hAnsi="Times New Roman" w:cs="Times New Roman"/>
+          <w:sz w:val="32"/>
+          <w:szCs w:val="32"/>
+        </w:rPr>
+        <w:t>So due to limited time span there is lot of stuff to work on.Some of the major modules to work on are :</w:t>
+      </w:r>
+    </w:p>
+    <w:p>
+      <w:pPr>
+        <w:ind w:left="211"/>
+        <w:rPr>
+          <w:rFonts w:ascii="Times New Roman" w:hAnsi="Times New Roman" w:cs="Times New Roman"/>
+          <w:sz w:val="32"/>
+          <w:szCs w:val="32"/>
+        </w:rPr>
+      </w:pPr>
+      <w:r>
+        <w:rPr>
+          <w:rFonts w:ascii="Times New Roman" w:hAnsi="Times New Roman" w:cs="Times New Roman"/>
+          <w:sz w:val="32"/>
+          <w:szCs w:val="32"/>
+        </w:rPr>
+        <w:t>Subsciption Model</w:t>
+      </w:r>
+    </w:p>
+    <w:p>
+      <w:pPr>
+        <w:ind w:left="211"/>
+        <w:rPr>
+          <w:rFonts w:ascii="Times New Roman" w:hAnsi="Times New Roman" w:cs="Times New Roman"/>
+          <w:sz w:val="32"/>
+          <w:szCs w:val="32"/>
+        </w:rPr>
+      </w:pPr>
+      <w:r>
+        <w:rPr>
+          <w:rFonts w:ascii="Times New Roman" w:hAnsi="Times New Roman" w:cs="Times New Roman"/>
+          <w:sz w:val="32"/>
+          <w:szCs w:val="32"/>
+        </w:rPr>
+        <w:t>UI/UX</w:t>
+      </w:r>
+    </w:p>
+    <w:p>
+      <w:pPr>
+        <w:ind w:left="211"/>
+        <w:rPr>
+          <w:rFonts w:ascii="Times New Roman" w:hAnsi="Times New Roman" w:cs="Times New Roman"/>
+          <w:sz w:val="32"/>
+          <w:szCs w:val="32"/>
+        </w:rPr>
+      </w:pPr>
+      <w:r>
+        <w:rPr>
+          <w:rFonts w:ascii="Times New Roman" w:hAnsi="Times New Roman" w:cs="Times New Roman"/>
+          <w:sz w:val="32"/>
+          <w:szCs w:val="32"/>
+        </w:rPr>
+        <w:t>Automated reporting system.</w:t>
+      </w:r>
+    </w:p>
+    <w:p>
+      <w:pPr>
+        <w:ind w:left="211"/>
+        <w:rPr>
+          <w:rFonts w:ascii="Times New Roman" w:hAnsi="Times New Roman" w:cs="Times New Roman"/>
+          <w:sz w:val="32"/>
+          <w:szCs w:val="32"/>
+        </w:rPr>
+      </w:pPr>
+      <w:r>
+        <w:rPr>
+          <w:rFonts w:ascii="Times New Roman" w:hAnsi="Times New Roman" w:cs="Times New Roman"/>
+          <w:sz w:val="32"/>
+          <w:szCs w:val="32"/>
+        </w:rPr>
+        <w:t>Course Recommendation.</w:t>
+      </w:r>
+    </w:p>
+    <w:p>
+      <w:pPr>
+        <w:ind w:left="211"/>
+        <w:rPr>
+          <w:rFonts w:ascii="Times New Roman" w:hAnsi="Times New Roman" w:cs="Times New Roman"/>
+          <w:sz w:val="32"/>
+          <w:szCs w:val="32"/>
+        </w:rPr>
+      </w:pPr>
+      <w:r>
+        <w:rPr>
+          <w:rFonts w:ascii="Times New Roman" w:hAnsi="Times New Roman" w:cs="Times New Roman"/>
+          <w:sz w:val="32"/>
+          <w:szCs w:val="32"/>
+        </w:rPr>
+        <w:t>Integration of  hiring platform.</w:t>
+      </w:r>
+    </w:p>
+    <w:p>
+      <w:pPr>
+        <w:ind w:left="211"/>
+        <w:rPr>
+          <w:rFonts w:ascii="Times New Roman" w:hAnsi="Times New Roman" w:cs="Times New Roman"/>
+          <w:sz w:val="32"/>
+          <w:szCs w:val="32"/>
+        </w:rPr>
+      </w:pPr>
+    </w:p>
+    <w:p>
+      <w:pPr>
+        <w:ind w:left="211"/>
+        <w:rPr>
+          <w:rFonts w:ascii="Times New Roman" w:hAnsi="Times New Roman" w:cs="Times New Roman"/>
+          <w:sz w:val="32"/>
+          <w:szCs w:val="32"/>
+        </w:rPr>
+      </w:pPr>
     </w:p>
     <w:p>
       <w:pPr>

</xml_diff>